<commit_message>
morgen was ich machen muss
morgen was ich machen muss
</commit_message>
<xml_diff>
--- a/textmarc143.docx
+++ b/textmarc143.docx
@@ -232,72 +232,82 @@
         <w:rPr>
           <w:lang w:val="de-CH"/>
         </w:rPr>
-        <w:t xml:space="preserve"> erreichen wir mit der </w:t>
+        <w:t xml:space="preserve"> erreichen wir mit der Formel eine Datenmenge von pro Monat</w:t>
+      </w:r>
+      <w:r>
+        <w:rPr>
+          <w:lang w:val="de-CH"/>
+        </w:rPr>
+        <w:t>.</w:t>
+      </w:r>
+    </w:p>
+    <w:p>
+      <w:pPr>
+        <w:rPr>
+          <w:lang w:val="de-CH"/>
+        </w:rPr>
+      </w:pPr>
+      <w:r>
+        <w:rPr>
+          <w:lang w:val="de-CH"/>
+        </w:rPr>
+        <w:t>Die Datenmenge berechneten wir mit der Formel y=(x+1(2t*</w:t>
       </w:r>
       <w:proofErr w:type="gramStart"/>
       <w:r>
         <w:rPr>
           <w:lang w:val="de-CH"/>
         </w:rPr>
-        <w:t>Formel  eine</w:t>
+        <w:t>d)(</w:t>
       </w:r>
       <w:proofErr w:type="gramEnd"/>
       <w:r>
         <w:rPr>
           <w:lang w:val="de-CH"/>
         </w:rPr>
-        <w:t xml:space="preserve"> Datenmenge von pro Monat</w:t>
-      </w:r>
-      <w:r>
-        <w:rPr>
-          <w:lang w:val="de-CH"/>
-        </w:rPr>
-        <w:t>.</w:t>
-      </w:r>
-    </w:p>
-    <w:p>
-      <w:pPr>
-        <w:rPr>
-          <w:b/>
-          <w:lang w:val="de-CH"/>
-        </w:rPr>
-      </w:pPr>
-      <w:r>
-        <w:rPr>
-          <w:b/>
-          <w:lang w:val="de-CH"/>
-        </w:rPr>
-        <w:t>12.</w:t>
-      </w:r>
-    </w:p>
-    <w:p>
-      <w:pPr>
-        <w:rPr>
-          <w:lang w:val="de-CH"/>
-        </w:rPr>
-      </w:pPr>
-      <w:r>
-        <w:rPr>
-          <w:lang w:val="de-CH"/>
-        </w:rPr>
-        <w:t xml:space="preserve">Unsere Daten werden mit Hilfe des Programms </w:t>
+        <w:t>1+t)</w:t>
+      </w:r>
+    </w:p>
+    <w:p>
+      <w:pPr>
+        <w:rPr>
+          <w:lang w:val="de-CH"/>
+        </w:rPr>
+      </w:pPr>
+    </w:p>
+    <w:p>
+      <w:pPr>
+        <w:rPr>
+          <w:color w:val="FF0000"/>
+          <w:lang w:val="de-CH"/>
+        </w:rPr>
+      </w:pPr>
+      <w:r>
+        <w:rPr>
+          <w:color w:val="FF0000"/>
+          <w:lang w:val="de-CH"/>
+        </w:rPr>
+        <w:t>Formel berechnen</w:t>
+      </w:r>
+      <w:r>
+        <w:rPr>
+          <w:color w:val="FF0000"/>
+          <w:lang w:val="de-CH"/>
+        </w:rPr>
+        <w:t xml:space="preserve"> mappe und 18 </w:t>
       </w:r>
       <w:proofErr w:type="spellStart"/>
       <w:r>
         <w:rPr>
-          <w:lang w:val="de-CH"/>
-        </w:rPr>
-        <w:t>Rsync</w:t>
+          <w:color w:val="FF0000"/>
+          <w:lang w:val="de-CH"/>
+        </w:rPr>
+        <w:t>rest</w:t>
       </w:r>
       <w:proofErr w:type="spellEnd"/>
       <w:r>
         <w:rPr>
-          <w:lang w:val="de-CH"/>
-        </w:rPr>
-        <w:t xml:space="preserve"> gesichert. Die Wiederherstellung erfolgt auch mit</w:t>
-      </w:r>
-      <w:r>
-        <w:rPr>
+          <w:color w:val="FF0000"/>
           <w:lang w:val="de-CH"/>
         </w:rPr>
         <w:t xml:space="preserve"> </w:t>
@@ -305,206 +315,270 @@
       <w:proofErr w:type="spellStart"/>
       <w:r>
         <w:rPr>
-          <w:lang w:val="de-CH"/>
-        </w:rPr>
-        <w:t>Rsync</w:t>
+          <w:color w:val="FF0000"/>
+          <w:lang w:val="de-CH"/>
+        </w:rPr>
+        <w:t>text</w:t>
       </w:r>
       <w:proofErr w:type="spellEnd"/>
       <w:r>
         <w:rPr>
-          <w:lang w:val="de-CH"/>
-        </w:rPr>
-        <w:t xml:space="preserve">. </w:t>
-      </w:r>
-      <w:r>
-        <w:rPr>
-          <w:lang w:val="de-CH"/>
-        </w:rPr>
-        <w:t xml:space="preserve">Wir verwenden die Version 3.1.1 von </w:t>
-      </w:r>
-      <w:proofErr w:type="spellStart"/>
-      <w:r>
-        <w:rPr>
-          <w:lang w:val="de-CH"/>
-        </w:rPr>
-        <w:t>Rsync</w:t>
-      </w:r>
-      <w:proofErr w:type="spellEnd"/>
-      <w:r>
-        <w:rPr>
-          <w:lang w:val="de-CH"/>
-        </w:rPr>
-        <w:t xml:space="preserve">. Wir verwenden </w:t>
-      </w:r>
-      <w:proofErr w:type="spellStart"/>
-      <w:r>
-        <w:rPr>
-          <w:lang w:val="de-CH"/>
-        </w:rPr>
-        <w:t>Rsync</w:t>
-      </w:r>
-      <w:proofErr w:type="spellEnd"/>
-      <w:r>
-        <w:rPr>
-          <w:lang w:val="de-CH"/>
-        </w:rPr>
-        <w:t xml:space="preserve">, da wir dieses Programm bereits in der Schule eingesetzt haben und </w:t>
-      </w:r>
-      <w:r>
-        <w:rPr>
-          <w:lang w:val="de-CH"/>
-        </w:rPr>
-        <w:t xml:space="preserve">wir </w:t>
-      </w:r>
-      <w:r>
-        <w:rPr>
-          <w:lang w:val="de-CH"/>
-        </w:rPr>
-        <w:t xml:space="preserve">deshalb das Programm bereits kennen. </w:t>
-      </w:r>
-      <w:r>
-        <w:rPr>
-          <w:lang w:val="de-CH"/>
-        </w:rPr>
-        <w:br/>
-      </w:r>
-      <w:r>
-        <w:rPr>
-          <w:lang w:val="de-CH"/>
-        </w:rPr>
-        <w:t xml:space="preserve">Da wir das Backup </w:t>
-      </w:r>
-      <w:r>
-        <w:rPr>
-          <w:lang w:val="de-CH"/>
-        </w:rPr>
-        <w:t xml:space="preserve">auf einer virtuellen Maschine mit einem Ubuntu Linux Betriebssystem durchführen, mussten wir das </w:t>
-      </w:r>
-      <w:r>
-        <w:rPr>
-          <w:lang w:val="de-CH"/>
-        </w:rPr>
-        <w:t xml:space="preserve">Programm </w:t>
-      </w:r>
-      <w:proofErr w:type="spellStart"/>
-      <w:r>
-        <w:rPr>
-          <w:lang w:val="de-CH"/>
-        </w:rPr>
-        <w:t>Rsync</w:t>
-      </w:r>
-      <w:proofErr w:type="spellEnd"/>
-      <w:r>
-        <w:rPr>
-          <w:lang w:val="de-CH"/>
-        </w:rPr>
-        <w:t xml:space="preserve"> nicht installieren</w:t>
-      </w:r>
-      <w:r>
-        <w:rPr>
-          <w:lang w:val="de-CH"/>
-        </w:rPr>
-        <w:t xml:space="preserve">. Dieses war bereits vorinstalliert. </w:t>
-      </w:r>
-      <w:r>
-        <w:rPr>
-          <w:lang w:val="de-CH"/>
-        </w:rPr>
-        <w:t xml:space="preserve">Falls </w:t>
-      </w:r>
-      <w:proofErr w:type="spellStart"/>
-      <w:r>
-        <w:rPr>
-          <w:lang w:val="de-CH"/>
-        </w:rPr>
-        <w:t>Rsync</w:t>
-      </w:r>
-      <w:proofErr w:type="spellEnd"/>
-      <w:r>
-        <w:rPr>
-          <w:lang w:val="de-CH"/>
-        </w:rPr>
-        <w:t xml:space="preserve"> nicht installiert ist kann man dies mit dem Befehl: </w:t>
-      </w:r>
-      <w:proofErr w:type="spellStart"/>
-      <w:r>
-        <w:rPr>
-          <w:lang w:val="de-CH"/>
-        </w:rPr>
-        <w:t>apt-get</w:t>
-      </w:r>
-      <w:proofErr w:type="spellEnd"/>
-      <w:r>
-        <w:rPr>
-          <w:lang w:val="de-CH"/>
-        </w:rPr>
-        <w:t xml:space="preserve"> </w:t>
-      </w:r>
-      <w:proofErr w:type="spellStart"/>
-      <w:r>
-        <w:rPr>
-          <w:lang w:val="de-CH"/>
-        </w:rPr>
-        <w:t>install</w:t>
-      </w:r>
-      <w:proofErr w:type="spellEnd"/>
-      <w:r>
-        <w:rPr>
-          <w:lang w:val="de-CH"/>
-        </w:rPr>
-        <w:t xml:space="preserve"> </w:t>
-      </w:r>
-      <w:proofErr w:type="spellStart"/>
-      <w:r>
-        <w:rPr>
-          <w:lang w:val="de-CH"/>
-        </w:rPr>
-        <w:t>rsync</w:t>
-      </w:r>
-      <w:proofErr w:type="spellEnd"/>
-      <w:r>
-        <w:rPr>
-          <w:lang w:val="de-CH"/>
-        </w:rPr>
-        <w:t xml:space="preserve"> machen.</w:t>
-      </w:r>
-    </w:p>
-    <w:p>
-      <w:pPr>
-        <w:rPr>
-          <w:lang w:val="de-CH"/>
-        </w:rPr>
-      </w:pPr>
-      <w:r>
-        <w:rPr>
-          <w:lang w:val="de-CH"/>
-        </w:rPr>
-        <w:t>Ist das korrekt und vom Umfang ausreichend?</w:t>
-      </w:r>
-    </w:p>
-    <w:p>
-      <w:pPr>
-        <w:rPr>
-          <w:lang w:val="de-CH"/>
-        </w:rPr>
-      </w:pPr>
-    </w:p>
-    <w:p>
-      <w:pPr>
-        <w:rPr>
-          <w:b/>
-          <w:lang w:val="de-CH"/>
-        </w:rPr>
-      </w:pPr>
-      <w:r>
-        <w:rPr>
-          <w:b/>
-          <w:lang w:val="de-CH"/>
-        </w:rPr>
-        <w:t>15.</w:t>
+          <w:color w:val="FF0000"/>
+          <w:lang w:val="de-CH"/>
+        </w:rPr>
+        <w:t xml:space="preserve"> ausbessern</w:t>
       </w:r>
       <w:bookmarkStart w:id="0" w:name="_GoBack"/>
       <w:bookmarkEnd w:id="0"/>
+    </w:p>
+    <w:p>
+      <w:pPr>
+        <w:rPr>
+          <w:b/>
+          <w:lang w:val="de-CH"/>
+        </w:rPr>
+      </w:pPr>
+      <w:r>
+        <w:rPr>
+          <w:b/>
+          <w:lang w:val="de-CH"/>
+        </w:rPr>
+        <w:t>12.</w:t>
+      </w:r>
+    </w:p>
+    <w:p>
+      <w:pPr>
+        <w:rPr>
+          <w:lang w:val="de-CH"/>
+        </w:rPr>
+      </w:pPr>
+      <w:r>
+        <w:rPr>
+          <w:lang w:val="de-CH"/>
+        </w:rPr>
+        <w:t xml:space="preserve">Unsere Daten werden mit Hilfe des Programms </w:t>
+      </w:r>
+      <w:proofErr w:type="spellStart"/>
+      <w:r>
+        <w:rPr>
+          <w:lang w:val="de-CH"/>
+        </w:rPr>
+        <w:t>Rsync</w:t>
+      </w:r>
+      <w:proofErr w:type="spellEnd"/>
+      <w:r>
+        <w:rPr>
+          <w:lang w:val="de-CH"/>
+        </w:rPr>
+        <w:t xml:space="preserve"> gesichert. Die Wiederherstellung erfolgt auch mit</w:t>
+      </w:r>
+      <w:r>
+        <w:rPr>
+          <w:lang w:val="de-CH"/>
+        </w:rPr>
+        <w:t xml:space="preserve"> </w:t>
+      </w:r>
+      <w:proofErr w:type="spellStart"/>
+      <w:r>
+        <w:rPr>
+          <w:lang w:val="de-CH"/>
+        </w:rPr>
+        <w:t>Rsync</w:t>
+      </w:r>
+      <w:proofErr w:type="spellEnd"/>
+      <w:r>
+        <w:rPr>
+          <w:lang w:val="de-CH"/>
+        </w:rPr>
+        <w:t xml:space="preserve">. </w:t>
+      </w:r>
+      <w:r>
+        <w:rPr>
+          <w:lang w:val="de-CH"/>
+        </w:rPr>
+        <w:t xml:space="preserve">Wir verwenden die Version 3.1.1 von </w:t>
+      </w:r>
+      <w:proofErr w:type="spellStart"/>
+      <w:r>
+        <w:rPr>
+          <w:lang w:val="de-CH"/>
+        </w:rPr>
+        <w:t>Rsync</w:t>
+      </w:r>
+      <w:proofErr w:type="spellEnd"/>
+      <w:r>
+        <w:rPr>
+          <w:lang w:val="de-CH"/>
+        </w:rPr>
+        <w:t xml:space="preserve">. Wir verwenden </w:t>
+      </w:r>
+      <w:proofErr w:type="spellStart"/>
+      <w:r>
+        <w:rPr>
+          <w:lang w:val="de-CH"/>
+        </w:rPr>
+        <w:t>Rsync</w:t>
+      </w:r>
+      <w:proofErr w:type="spellEnd"/>
+      <w:r>
+        <w:rPr>
+          <w:lang w:val="de-CH"/>
+        </w:rPr>
+        <w:t xml:space="preserve">, da wir dieses Programm bereits in der Schule eingesetzt haben und </w:t>
+      </w:r>
+      <w:r>
+        <w:rPr>
+          <w:lang w:val="de-CH"/>
+        </w:rPr>
+        <w:t xml:space="preserve">wir </w:t>
+      </w:r>
+      <w:r>
+        <w:rPr>
+          <w:lang w:val="de-CH"/>
+        </w:rPr>
+        <w:t xml:space="preserve">deshalb das Programm bereits kennen. </w:t>
+      </w:r>
+      <w:r>
+        <w:rPr>
+          <w:lang w:val="de-CH"/>
+        </w:rPr>
+        <w:br/>
+      </w:r>
+      <w:r>
+        <w:rPr>
+          <w:lang w:val="de-CH"/>
+        </w:rPr>
+        <w:t xml:space="preserve">Da wir das Backup </w:t>
+      </w:r>
+      <w:r>
+        <w:rPr>
+          <w:lang w:val="de-CH"/>
+        </w:rPr>
+        <w:t xml:space="preserve">auf einer virtuellen Maschine mit einem Ubuntu Linux Betriebssystem durchführen, mussten wir das </w:t>
+      </w:r>
+      <w:r>
+        <w:rPr>
+          <w:lang w:val="de-CH"/>
+        </w:rPr>
+        <w:t xml:space="preserve">Programm </w:t>
+      </w:r>
+      <w:proofErr w:type="spellStart"/>
+      <w:r>
+        <w:rPr>
+          <w:lang w:val="de-CH"/>
+        </w:rPr>
+        <w:t>Rsync</w:t>
+      </w:r>
+      <w:proofErr w:type="spellEnd"/>
+      <w:r>
+        <w:rPr>
+          <w:lang w:val="de-CH"/>
+        </w:rPr>
+        <w:t xml:space="preserve"> nicht installieren</w:t>
+      </w:r>
+      <w:r>
+        <w:rPr>
+          <w:lang w:val="de-CH"/>
+        </w:rPr>
+        <w:t xml:space="preserve">. Dieses war bereits vorinstalliert. </w:t>
+      </w:r>
+      <w:r>
+        <w:rPr>
+          <w:lang w:val="de-CH"/>
+        </w:rPr>
+        <w:t xml:space="preserve">Falls </w:t>
+      </w:r>
+      <w:proofErr w:type="spellStart"/>
+      <w:r>
+        <w:rPr>
+          <w:lang w:val="de-CH"/>
+        </w:rPr>
+        <w:t>Rsync</w:t>
+      </w:r>
+      <w:proofErr w:type="spellEnd"/>
+      <w:r>
+        <w:rPr>
+          <w:lang w:val="de-CH"/>
+        </w:rPr>
+        <w:t xml:space="preserve"> nicht installiert ist kann man dies mit dem Befehl: </w:t>
+      </w:r>
+      <w:proofErr w:type="spellStart"/>
+      <w:r>
+        <w:rPr>
+          <w:lang w:val="de-CH"/>
+        </w:rPr>
+        <w:t>apt-get</w:t>
+      </w:r>
+      <w:proofErr w:type="spellEnd"/>
+      <w:r>
+        <w:rPr>
+          <w:lang w:val="de-CH"/>
+        </w:rPr>
+        <w:t xml:space="preserve"> </w:t>
+      </w:r>
+      <w:proofErr w:type="spellStart"/>
+      <w:r>
+        <w:rPr>
+          <w:lang w:val="de-CH"/>
+        </w:rPr>
+        <w:t>install</w:t>
+      </w:r>
+      <w:proofErr w:type="spellEnd"/>
+      <w:r>
+        <w:rPr>
+          <w:lang w:val="de-CH"/>
+        </w:rPr>
+        <w:t xml:space="preserve"> </w:t>
+      </w:r>
+      <w:proofErr w:type="spellStart"/>
+      <w:r>
+        <w:rPr>
+          <w:lang w:val="de-CH"/>
+        </w:rPr>
+        <w:t>rsync</w:t>
+      </w:r>
+      <w:proofErr w:type="spellEnd"/>
+      <w:r>
+        <w:rPr>
+          <w:lang w:val="de-CH"/>
+        </w:rPr>
+        <w:t xml:space="preserve"> machen.</w:t>
+      </w:r>
+    </w:p>
+    <w:p>
+      <w:pPr>
+        <w:rPr>
+          <w:lang w:val="de-CH"/>
+        </w:rPr>
+      </w:pPr>
+      <w:r>
+        <w:rPr>
+          <w:lang w:val="de-CH"/>
+        </w:rPr>
+        <w:t>Ist das korrekt und vom Umfang ausreichend?</w:t>
+      </w:r>
+    </w:p>
+    <w:p>
+      <w:pPr>
+        <w:rPr>
+          <w:lang w:val="de-CH"/>
+        </w:rPr>
+      </w:pPr>
+    </w:p>
+    <w:p>
+      <w:pPr>
+        <w:rPr>
+          <w:b/>
+          <w:lang w:val="de-CH"/>
+        </w:rPr>
+      </w:pPr>
+      <w:r>
+        <w:rPr>
+          <w:b/>
+          <w:lang w:val="de-CH"/>
+        </w:rPr>
+        <w:t>15.</w:t>
+      </w:r>
     </w:p>
     <w:p>
       <w:pPr>
@@ -566,7 +640,7 @@
               <wp:align>left</wp:align>
             </wp:positionH>
             <wp:positionV relativeFrom="paragraph">
-              <wp:posOffset>13970</wp:posOffset>
+              <wp:posOffset>4445</wp:posOffset>
             </wp:positionV>
             <wp:extent cx="3839111" cy="1829055"/>
             <wp:effectExtent l="0" t="0" r="9525" b="0"/>
@@ -609,6 +683,68 @@
           </wp:anchor>
         </w:drawing>
       </w:r>
+    </w:p>
+    <w:p>
+      <w:pPr>
+        <w:rPr>
+          <w:lang w:val="de-CH"/>
+        </w:rPr>
+      </w:pPr>
+      <w:r>
+        <w:rPr>
+          <w:lang w:val="de-CH"/>
+        </w:rPr>
+        <w:br w:type="page"/>
+      </w:r>
+    </w:p>
+    <w:p>
+      <w:pPr>
+        <w:rPr>
+          <w:lang w:val="de-CH"/>
+        </w:rPr>
+      </w:pPr>
+      <w:r>
+        <w:rPr>
+          <w:lang w:val="de-CH"/>
+        </w:rPr>
+        <w:lastRenderedPageBreak/>
+        <w:t>18</w:t>
+      </w:r>
+    </w:p>
+    <w:p>
+      <w:pPr>
+        <w:rPr>
+          <w:lang w:val="de-CH"/>
+        </w:rPr>
+      </w:pPr>
+    </w:p>
+    <w:p>
+      <w:pPr>
+        <w:rPr>
+          <w:lang w:val="de-CH"/>
+        </w:rPr>
+      </w:pPr>
+    </w:p>
+    <w:p>
+      <w:pPr>
+        <w:rPr>
+          <w:lang w:val="de-CH"/>
+        </w:rPr>
+      </w:pPr>
+    </w:p>
+    <w:p>
+      <w:pPr>
+        <w:rPr>
+          <w:lang w:val="de-CH"/>
+        </w:rPr>
+      </w:pPr>
+    </w:p>
+    <w:p>
+      <w:pPr>
+        <w:rPr>
+          <w:lang w:val="de-CH"/>
+        </w:rPr>
+      </w:pPr>
     </w:p>
     <w:sectPr>
       <w:pgSz w:w="11906" w:h="16838"/>

</xml_diff>